<commit_message>
[Main Character Animation Transition]-{State Pattern}: Add IState
</commit_message>
<xml_diff>
--- a/Process.docx
+++ b/Process.docx
@@ -188,6 +188,7 @@
       </w:r>
     </w:p>
     <w:p/>
+    <w:p/>
     <w:p>
       <w:pPr>
         <w:pStyle w:val="Heading1"/>
@@ -213,24 +214,6 @@
       <w:r>
         <w:t>Others</w:t>
       </w:r>
-    </w:p>
-    <w:p>
-      <w:pPr>
-        <w:pStyle w:val="Heading2"/>
-      </w:pPr>
-      <w:r>
-        <w:t>Main Character Animation Movement</w:t>
-      </w:r>
-    </w:p>
-    <w:p>
-      <w:hyperlink r:id="rId7" w:history="1">
-        <w:r>
-          <w:rPr>
-            <w:rStyle w:val="Hyperlink"/>
-          </w:rPr>
-          <w:t>https://youtu.be/hkaysu1Z-N8</w:t>
-        </w:r>
-      </w:hyperlink>
     </w:p>
     <w:p/>
     <w:sectPr>

</xml_diff>

<commit_message>
[Map]-{Tilemap}: Create Tile Palette
</commit_message>
<xml_diff>
--- a/Process.docx
+++ b/Process.docx
@@ -429,6 +429,9 @@
         <w:pStyle w:val="Heading2"/>
       </w:pPr>
       <w:r>
+        <w:t xml:space="preserve">{Giang} </w:t>
+      </w:r>
+      <w:r>
         <w:t>Background &amp; Map Creation:</w:t>
       </w:r>
     </w:p>
@@ -455,6 +458,11 @@
       </w:hyperlink>
     </w:p>
     <w:p>
+      <w:pPr>
+        <w:rPr>
+          <w:u w:val="single"/>
+        </w:rPr>
+      </w:pPr>
       <w:r>
         <w:rPr>
           <w:b/>
@@ -462,76 +470,91 @@
           <w:color w:val="00B050"/>
           <w:sz w:val="32"/>
           <w:szCs w:val="24"/>
+          <w:u w:val="single"/>
         </w:rPr>
         <w:t>Tilemap</w:t>
       </w:r>
-      <w:r>
-        <w:t>:</w:t>
-      </w:r>
-    </w:p>
-    <w:p>
-      <w:pPr>
-        <w:pStyle w:val="ListParagraph"/>
-        <w:numPr>
-          <w:ilvl w:val="0"/>
-          <w:numId w:val="2"/>
-        </w:numPr>
-      </w:pPr>
-      <w:r>
-        <w:t>1. What is Tilemap?</w:t>
-      </w:r>
-    </w:p>
-    <w:p>
-      <w:pPr>
-        <w:pStyle w:val="ListParagraph"/>
-        <w:numPr>
-          <w:ilvl w:val="0"/>
-          <w:numId w:val="2"/>
-        </w:numPr>
-      </w:pPr>
-      <w:r>
-        <w:t>2. Installing the Tilemap Editor</w:t>
-      </w:r>
-    </w:p>
-    <w:p>
-      <w:pPr>
-        <w:pStyle w:val="ListParagraph"/>
-        <w:numPr>
-          <w:ilvl w:val="1"/>
-          <w:numId w:val="2"/>
-        </w:numPr>
-      </w:pPr>
-      <w:r>
-        <w:t>Ko cần</w:t>
-      </w:r>
-    </w:p>
-    <w:p>
-      <w:pPr>
-        <w:pStyle w:val="ListParagraph"/>
-        <w:numPr>
-          <w:ilvl w:val="0"/>
-          <w:numId w:val="2"/>
-        </w:numPr>
-      </w:pPr>
-      <w:r>
-        <w:t>3. Create a Tilemap</w:t>
-      </w:r>
-    </w:p>
-    <w:p>
-      <w:pPr>
-        <w:pStyle w:val="ListParagraph"/>
-        <w:numPr>
-          <w:ilvl w:val="1"/>
-          <w:numId w:val="2"/>
-        </w:numPr>
-        <w:rPr>
-          <w:color w:val="7030A0"/>
-        </w:rPr>
-      </w:pPr>
       <w:r>
         <w:rPr>
           <w:b/>
           <w:bCs/>
+          <w:color w:val="00B050"/>
+          <w:sz w:val="32"/>
+          <w:szCs w:val="24"/>
+          <w:u w:val="single"/>
+        </w:rPr>
+        <w:t xml:space="preserve"> - Guide</w:t>
+      </w:r>
+      <w:r>
+        <w:rPr>
+          <w:u w:val="single"/>
+        </w:rPr>
+        <w:t>:</w:t>
+      </w:r>
+    </w:p>
+    <w:p>
+      <w:pPr>
+        <w:pStyle w:val="ListParagraph"/>
+        <w:numPr>
+          <w:ilvl w:val="0"/>
+          <w:numId w:val="2"/>
+        </w:numPr>
+      </w:pPr>
+      <w:r>
+        <w:t>1. What is Tilemap?</w:t>
+      </w:r>
+    </w:p>
+    <w:p>
+      <w:pPr>
+        <w:pStyle w:val="ListParagraph"/>
+        <w:numPr>
+          <w:ilvl w:val="0"/>
+          <w:numId w:val="2"/>
+        </w:numPr>
+      </w:pPr>
+      <w:r>
+        <w:t>2. Installing the Tilemap Editor</w:t>
+      </w:r>
+    </w:p>
+    <w:p>
+      <w:pPr>
+        <w:pStyle w:val="ListParagraph"/>
+        <w:numPr>
+          <w:ilvl w:val="1"/>
+          <w:numId w:val="2"/>
+        </w:numPr>
+      </w:pPr>
+      <w:r>
+        <w:t>Ko cần</w:t>
+      </w:r>
+    </w:p>
+    <w:p>
+      <w:pPr>
+        <w:pStyle w:val="ListParagraph"/>
+        <w:numPr>
+          <w:ilvl w:val="0"/>
+          <w:numId w:val="2"/>
+        </w:numPr>
+      </w:pPr>
+      <w:r>
+        <w:t>3. Create a Tilemap</w:t>
+      </w:r>
+    </w:p>
+    <w:p>
+      <w:pPr>
+        <w:pStyle w:val="ListParagraph"/>
+        <w:numPr>
+          <w:ilvl w:val="1"/>
+          <w:numId w:val="2"/>
+        </w:numPr>
+        <w:rPr>
+          <w:color w:val="7030A0"/>
+        </w:rPr>
+      </w:pPr>
+      <w:r>
+        <w:rPr>
+          <w:b/>
+          <w:bCs/>
           <w:color w:val="7030A0"/>
         </w:rPr>
         <w:t>Hierarchy</w:t>
@@ -698,34 +721,192 @@
       <w:pPr>
         <w:pStyle w:val="ListParagraph"/>
         <w:numPr>
-          <w:ilvl w:val="2"/>
-          <w:numId w:val="2"/>
-        </w:numPr>
-        <w:rPr>
-          <w:color w:val="7030A0"/>
-        </w:rPr>
-      </w:pPr>
+          <w:ilvl w:val="0"/>
+          <w:numId w:val="2"/>
+        </w:numPr>
+      </w:pPr>
+      <w:r>
+        <w:t xml:space="preserve">6. Exploring the </w:t>
+      </w:r>
       <w:r>
         <w:rPr>
           <w:b/>
           <w:bCs/>
-          <w:color w:val="7030A0"/>
-        </w:rPr>
-        <w:t>Sorting Layer</w:t>
-      </w:r>
-      <w:r>
-        <w:rPr>
-          <w:color w:val="7030A0"/>
-        </w:rPr>
-        <w:t xml:space="preserve">: </w:t>
-      </w:r>
-      <w:r>
+        </w:rPr>
+        <w:t>Tile Palette</w:t>
+      </w:r>
+    </w:p>
+    <w:p>
+      <w:pPr>
+        <w:pStyle w:val="ListParagraph"/>
+        <w:numPr>
+          <w:ilvl w:val="1"/>
+          <w:numId w:val="2"/>
+        </w:numPr>
         <w:rPr>
           <w:i/>
           <w:iCs/>
           <w:color w:val="7030A0"/>
         </w:rPr>
-        <w:t>Background</w:t>
+      </w:pPr>
+      <w:r>
+        <w:rPr>
+          <w:i/>
+          <w:iCs/>
+          <w:color w:val="7030A0"/>
+        </w:rPr>
+        <w:t>Window -&gt; 2D -&gt; Tile Palete</w:t>
+      </w:r>
+    </w:p>
+    <w:p>
+      <w:pPr>
+        <w:pStyle w:val="ListParagraph"/>
+        <w:numPr>
+          <w:ilvl w:val="1"/>
+          <w:numId w:val="2"/>
+        </w:numPr>
+        <w:rPr>
+          <w:color w:val="7030A0"/>
+        </w:rPr>
+      </w:pPr>
+      <w:r>
+        <w:rPr>
+          <w:color w:val="7030A0"/>
+          <w:u w:val="single"/>
+        </w:rPr>
+        <w:t>Tools</w:t>
+      </w:r>
+      <w:r>
+        <w:rPr>
+          <w:color w:val="7030A0"/>
+        </w:rPr>
+        <w:t>:</w:t>
+      </w:r>
+    </w:p>
+    <w:p>
+      <w:pPr>
+        <w:pStyle w:val="ListParagraph"/>
+        <w:numPr>
+          <w:ilvl w:val="2"/>
+          <w:numId w:val="2"/>
+        </w:numPr>
+        <w:rPr>
+          <w:color w:val="7030A0"/>
+        </w:rPr>
+      </w:pPr>
+      <w:r>
+        <w:rPr>
+          <w:color w:val="7030A0"/>
+        </w:rPr>
+        <w:t>Selection</w:t>
+      </w:r>
+    </w:p>
+    <w:p>
+      <w:pPr>
+        <w:pStyle w:val="ListParagraph"/>
+        <w:numPr>
+          <w:ilvl w:val="2"/>
+          <w:numId w:val="2"/>
+        </w:numPr>
+        <w:rPr>
+          <w:color w:val="7030A0"/>
+        </w:rPr>
+      </w:pPr>
+      <w:r>
+        <w:rPr>
+          <w:color w:val="7030A0"/>
+        </w:rPr>
+        <w:t>Move</w:t>
+      </w:r>
+    </w:p>
+    <w:p>
+      <w:pPr>
+        <w:pStyle w:val="ListParagraph"/>
+        <w:numPr>
+          <w:ilvl w:val="2"/>
+          <w:numId w:val="2"/>
+        </w:numPr>
+        <w:rPr>
+          <w:color w:val="7030A0"/>
+        </w:rPr>
+      </w:pPr>
+      <w:r>
+        <w:rPr>
+          <w:color w:val="7030A0"/>
+        </w:rPr>
+        <w:t>Bursh</w:t>
+      </w:r>
+    </w:p>
+    <w:p>
+      <w:pPr>
+        <w:pStyle w:val="ListParagraph"/>
+        <w:numPr>
+          <w:ilvl w:val="2"/>
+          <w:numId w:val="2"/>
+        </w:numPr>
+        <w:rPr>
+          <w:color w:val="7030A0"/>
+        </w:rPr>
+      </w:pPr>
+      <w:r>
+        <w:rPr>
+          <w:color w:val="7030A0"/>
+        </w:rPr>
+        <w:t>Fill Selection</w:t>
+      </w:r>
+    </w:p>
+    <w:p>
+      <w:pPr>
+        <w:pStyle w:val="ListParagraph"/>
+        <w:numPr>
+          <w:ilvl w:val="2"/>
+          <w:numId w:val="2"/>
+        </w:numPr>
+        <w:rPr>
+          <w:color w:val="7030A0"/>
+        </w:rPr>
+      </w:pPr>
+      <w:r>
+        <w:rPr>
+          <w:color w:val="7030A0"/>
+        </w:rPr>
+        <w:t>Tile Sampler</w:t>
+      </w:r>
+    </w:p>
+    <w:p>
+      <w:pPr>
+        <w:pStyle w:val="ListParagraph"/>
+        <w:numPr>
+          <w:ilvl w:val="2"/>
+          <w:numId w:val="2"/>
+        </w:numPr>
+        <w:rPr>
+          <w:color w:val="7030A0"/>
+        </w:rPr>
+      </w:pPr>
+      <w:r>
+        <w:rPr>
+          <w:color w:val="7030A0"/>
+        </w:rPr>
+        <w:t>Eraser</w:t>
+      </w:r>
+    </w:p>
+    <w:p>
+      <w:pPr>
+        <w:pStyle w:val="ListParagraph"/>
+        <w:numPr>
+          <w:ilvl w:val="2"/>
+          <w:numId w:val="2"/>
+        </w:numPr>
+        <w:rPr>
+          <w:color w:val="7030A0"/>
+        </w:rPr>
+      </w:pPr>
+      <w:r>
+        <w:rPr>
+          <w:color w:val="7030A0"/>
+        </w:rPr>
+        <w:t>Fill</w:t>
       </w:r>
     </w:p>
     <w:p>
@@ -737,14 +918,107 @@
         </w:numPr>
       </w:pPr>
       <w:r>
-        <w:t xml:space="preserve">6. Exploring the </w:t>
-      </w:r>
-      <w:r>
+        <w:t xml:space="preserve">7. </w:t>
+      </w:r>
+      <w:r>
+        <w:t>Using the Tile Palette</w:t>
+      </w:r>
+    </w:p>
+    <w:p>
+      <w:pPr>
+        <w:pStyle w:val="ListParagraph"/>
+        <w:numPr>
+          <w:ilvl w:val="1"/>
+          <w:numId w:val="2"/>
+        </w:numPr>
+      </w:pPr>
+      <w:r>
+        <w:t>Create New Tile Palette</w:t>
+      </w:r>
+    </w:p>
+    <w:p>
+      <w:pPr>
+        <w:pStyle w:val="ListParagraph"/>
+        <w:numPr>
+          <w:ilvl w:val="0"/>
+          <w:numId w:val="2"/>
+        </w:numPr>
+      </w:pPr>
+      <w:r>
+        <w:lastRenderedPageBreak/>
+        <w:t>8. Using Tilemap Collider 2D</w:t>
+      </w:r>
+    </w:p>
+    <w:p>
+      <w:pPr>
+        <w:pStyle w:val="ListParagraph"/>
+        <w:numPr>
+          <w:ilvl w:val="1"/>
+          <w:numId w:val="2"/>
+        </w:numPr>
         <w:rPr>
           <w:b/>
           <w:bCs/>
-        </w:rPr>
-        <w:t>Tile Palette</w:t>
+          <w:color w:val="7030A0"/>
+        </w:rPr>
+      </w:pPr>
+      <w:r>
+        <w:rPr>
+          <w:color w:val="7030A0"/>
+        </w:rPr>
+        <w:t xml:space="preserve">Tilemap Renderer -&gt; Add Component: </w:t>
+      </w:r>
+      <w:r>
+        <w:rPr>
+          <w:b/>
+          <w:bCs/>
+          <w:color w:val="7030A0"/>
+        </w:rPr>
+        <w:t>Tilemap Collider 2D</w:t>
+      </w:r>
+    </w:p>
+    <w:p/>
+    <w:p>
+      <w:pPr>
+        <w:rPr>
+          <w:b/>
+          <w:bCs/>
+          <w:color w:val="00B050"/>
+          <w:sz w:val="32"/>
+          <w:szCs w:val="24"/>
+          <w:u w:val="single"/>
+        </w:rPr>
+      </w:pPr>
+      <w:r>
+        <w:rPr>
+          <w:b/>
+          <w:bCs/>
+          <w:color w:val="00B050"/>
+          <w:sz w:val="32"/>
+          <w:szCs w:val="24"/>
+          <w:u w:val="single"/>
+        </w:rPr>
+        <w:t>Tilemap – Implementation:</w:t>
+      </w:r>
+    </w:p>
+    <w:p>
+      <w:pPr>
+        <w:pStyle w:val="ListParagraph"/>
+        <w:numPr>
+          <w:ilvl w:val="0"/>
+          <w:numId w:val="2"/>
+        </w:numPr>
+      </w:pPr>
+      <w:r>
+        <w:rPr>
+          <w:b/>
+          <w:bCs/>
+          <w:u w:val="single"/>
+        </w:rPr>
+        <w:t>Tilemap</w:t>
+      </w:r>
+      <w:r>
+        <w:t>:</w:t>
       </w:r>
     </w:p>
     <w:p>
@@ -752,6 +1026,128 @@
         <w:pStyle w:val="ListParagraph"/>
         <w:numPr>
           <w:ilvl w:val="1"/>
+          <w:numId w:val="2"/>
+        </w:numPr>
+        <w:rPr>
+          <w:color w:val="4F6228" w:themeColor="accent3" w:themeShade="80"/>
+        </w:rPr>
+      </w:pPr>
+      <w:r>
+        <w:rPr>
+          <w:b/>
+          <w:bCs/>
+          <w:color w:val="4F6228" w:themeColor="accent3" w:themeShade="80"/>
+        </w:rPr>
+        <w:t>Sorting Layer</w:t>
+      </w:r>
+      <w:r>
+        <w:rPr>
+          <w:color w:val="4F6228" w:themeColor="accent3" w:themeShade="80"/>
+        </w:rPr>
+        <w:t xml:space="preserve">: </w:t>
+      </w:r>
+      <w:r>
+        <w:rPr>
+          <w:i/>
+          <w:iCs/>
+          <w:color w:val="4F6228" w:themeColor="accent3" w:themeShade="80"/>
+        </w:rPr>
+        <w:t>Background</w:t>
+      </w:r>
+    </w:p>
+    <w:p>
+      <w:pPr>
+        <w:pStyle w:val="ListParagraph"/>
+        <w:numPr>
+          <w:ilvl w:val="0"/>
+          <w:numId w:val="2"/>
+        </w:numPr>
+        <w:rPr>
+          <w:b/>
+          <w:bCs/>
+          <w:u w:val="single"/>
+        </w:rPr>
+      </w:pPr>
+      <w:r>
+        <w:rPr>
+          <w:b/>
+          <w:bCs/>
+          <w:u w:val="single"/>
+        </w:rPr>
+        <w:t>Tile Palettes:</w:t>
+      </w:r>
+    </w:p>
+    <w:p>
+      <w:pPr>
+        <w:pStyle w:val="ListParagraph"/>
+        <w:numPr>
+          <w:ilvl w:val="1"/>
+          <w:numId w:val="2"/>
+        </w:numPr>
+      </w:pPr>
+      <w:r>
+        <w:t xml:space="preserve">Folder </w:t>
+      </w:r>
+      <w:r>
+        <w:rPr>
+          <w:b/>
+          <w:bCs/>
+          <w:color w:val="0070C0"/>
+        </w:rPr>
+        <w:t>Palettes</w:t>
+      </w:r>
+      <w:r>
+        <w:t>: Lưu trữ các Palette khác nhau</w:t>
+      </w:r>
+    </w:p>
+    <w:p>
+      <w:pPr>
+        <w:pStyle w:val="ListParagraph"/>
+        <w:numPr>
+          <w:ilvl w:val="2"/>
+          <w:numId w:val="2"/>
+        </w:numPr>
+      </w:pPr>
+      <w:r>
+        <w:t xml:space="preserve">Chỉ có 1 Palette: </w:t>
+      </w:r>
+      <w:r>
+        <w:rPr>
+          <w:i/>
+          <w:iCs/>
+          <w:color w:val="E36C0A" w:themeColor="accent6" w:themeShade="BF"/>
+        </w:rPr>
+        <w:t>Background_Road_FarmPlots</w:t>
+      </w:r>
+    </w:p>
+    <w:p>
+      <w:pPr>
+        <w:pStyle w:val="ListParagraph"/>
+        <w:numPr>
+          <w:ilvl w:val="1"/>
+          <w:numId w:val="2"/>
+        </w:numPr>
+      </w:pPr>
+      <w:r>
+        <w:t xml:space="preserve">Folder </w:t>
+      </w:r>
+      <w:r>
+        <w:rPr>
+          <w:b/>
+          <w:bCs/>
+          <w:color w:val="0070C0"/>
+        </w:rPr>
+        <w:t>Tiles</w:t>
+      </w:r>
+      <w:r>
+        <w:t>: Lưu trữ các Tiles trong Palette</w:t>
+      </w:r>
+    </w:p>
+    <w:p>
+      <w:pPr>
+        <w:pStyle w:val="ListParagraph"/>
+        <w:numPr>
+          <w:ilvl w:val="0"/>
           <w:numId w:val="2"/>
         </w:numPr>
       </w:pPr>

</xml_diff>

<commit_message>
[Shortest Path Algorithm]: Test (Copy Code)
</commit_message>
<xml_diff>
--- a/Process.docx
+++ b/Process.docx
@@ -176,6 +176,9 @@
         </w:numPr>
       </w:pPr>
       <w:r>
+        <w:rPr>
+          <w:noProof/>
+        </w:rPr>
         <w:lastRenderedPageBreak/>
         <w:drawing>
           <wp:inline distT="0" distB="0" distL="0" distR="0" wp14:anchorId="1D4C8A37" wp14:editId="417DEBD9">
@@ -594,6 +597,36 @@
         <w:t>Algorithm</w:t>
       </w:r>
     </w:p>
+    <w:p>
+      <w:pPr>
+        <w:pStyle w:val="Heading2"/>
+      </w:pPr>
+      <w:r>
+        <w:t xml:space="preserve">{Giang} </w:t>
+      </w:r>
+      <w:r>
+        <w:t xml:space="preserve">Dijkstra </w:t>
+      </w:r>
+      <w:r>
+        <w:t>Shortest Path Algorithm</w:t>
+      </w:r>
+      <w:r>
+        <w:t>:</w:t>
+      </w:r>
+      <w:r>
+        <w:br/>
+      </w:r>
+      <w:r>
+        <w:rPr>
+          <w:i/>
+          <w:iCs/>
+        </w:rPr>
+        <w:t>Main Character Movement – Mouse Click</w:t>
+      </w:r>
+    </w:p>
+    <w:p/>
+    <w:p/>
+    <w:p/>
     <w:p/>
     <w:p>
       <w:pPr>
@@ -745,6 +778,7 @@
           <w:bCs/>
           <w:color w:val="7030A0"/>
         </w:rPr>
+        <w:lastRenderedPageBreak/>
         <w:t>Hierarchy</w:t>
       </w:r>
       <w:r>
@@ -859,7 +893,6 @@
         </w:numPr>
       </w:pPr>
       <w:r>
-        <w:lastRenderedPageBreak/>
         <w:t xml:space="preserve">5. </w:t>
       </w:r>
       <w:r>
@@ -1322,6 +1355,7 @@
         </w:rPr>
       </w:pPr>
       <w:r>
+        <w:lastRenderedPageBreak/>
         <w:t>Gồm: Ô đất, Tường bao quanh Map</w:t>
       </w:r>
     </w:p>
@@ -1483,7 +1517,6 @@
           <w:bCs/>
           <w:u w:val="single"/>
         </w:rPr>
-        <w:lastRenderedPageBreak/>
         <w:t>Grid</w:t>
       </w:r>
       <w:r>

</xml_diff>

<commit_message>
[Shortest Path Algorithm]: Update Documentation
</commit_message>
<xml_diff>
--- a/Process.docx
+++ b/Process.docx
@@ -624,41 +624,6 @@
         <w:t>Main Character Movement – Mouse Click</w:t>
       </w:r>
     </w:p>
-    <w:p/>
-    <w:p/>
-    <w:p/>
-    <w:p>
-      <w:pPr>
-        <w:pStyle w:val="Heading1"/>
-      </w:pPr>
-      <w:r>
-        <w:t>Data Structure</w:t>
-      </w:r>
-    </w:p>
-    <w:p>
-      <w:pPr>
-        <w:pStyle w:val="Heading2"/>
-      </w:pPr>
-      <w:r>
-        <w:t>{Giang} Undirected</w:t>
-      </w:r>
-      <w:r>
-        <w:t xml:space="preserve"> Weighted</w:t>
-      </w:r>
-      <w:r>
-        <w:t xml:space="preserve"> Graph:</w:t>
-      </w:r>
-      <w:r>
-        <w:br/>
-        <w:t>Used in: [</w:t>
-      </w:r>
-      <w:r>
-        <w:t>Dijkstra Shortest Path Algorithm</w:t>
-      </w:r>
-      <w:r>
-        <w:t>]</w:t>
-      </w:r>
-    </w:p>
     <w:p>
       <w:pPr>
         <w:pStyle w:val="ListParagraph"/>
@@ -667,6 +632,9 @@
           <w:numId w:val="1"/>
         </w:numPr>
       </w:pPr>
+      <w:r>
+        <w:t>Sử dụng Shortest Path Algorithm để tìm đường đi ngắn nhất trong 1 Đồ thị với các Đỉnh là các điểm trên Map và các Cạnh là các đường đi trong Map =&gt; Khi người dùng Click chuột vào 1 điểm thì sẽ tìm Đỉnh gần vị trí đó nhất và tìm đường đi ngắn nhất từ vị trí Nhân vật đang đứng đến điểm đó, rồi dần dần di chuyển đến</w:t>
+      </w:r>
     </w:p>
     <w:p>
       <w:pPr>
@@ -701,11 +669,185 @@
         <w:rPr>
           <w:color w:val="00B050"/>
         </w:rPr>
+        <w:t>ShortestPathClient</w:t>
+      </w:r>
+      <w:r>
+        <w:t>: xác định điểm bắt đầu và đích đến khi người dùng Click chuột, gọi đến Traveler để thực hiện thuật toán</w:t>
+      </w:r>
+    </w:p>
+    <w:p>
+      <w:pPr>
+        <w:pStyle w:val="ListParagraph"/>
+        <w:numPr>
+          <w:ilvl w:val="1"/>
+          <w:numId w:val="1"/>
+        </w:numPr>
+      </w:pPr>
+      <w:r>
+        <w:rPr>
+          <w:color w:val="00B050"/>
+        </w:rPr>
+        <w:t>Traveler</w:t>
+      </w:r>
+      <w:r>
+        <w:t>: Thực hiện thuật toán để tìm đường đi ngắn nhất</w:t>
+      </w:r>
+      <w:r>
+        <w:t xml:space="preserve">, sử dụng 1 </w:t>
+      </w:r>
+      <w:r>
+        <w:rPr>
+          <w:color w:val="00B050"/>
+        </w:rPr>
+        <w:t xml:space="preserve">SortedLinkedList </w:t>
+      </w:r>
+      <w:r>
+        <w:t xml:space="preserve">gồm các </w:t>
+      </w:r>
+      <w:r>
+        <w:rPr>
+          <w:color w:val="00B050"/>
+        </w:rPr>
+        <w:t xml:space="preserve">SearchNode </w:t>
+      </w:r>
+      <w:r>
+        <w:t>để lưu trữ đường đi đó, rồi di chuyển Nhân vật dần dần đến từng Đỉnh trong Đồ thị</w:t>
+      </w:r>
+    </w:p>
+    <w:p>
+      <w:pPr>
+        <w:pStyle w:val="ListParagraph"/>
+        <w:numPr>
+          <w:ilvl w:val="1"/>
+          <w:numId w:val="1"/>
+        </w:numPr>
+      </w:pPr>
+      <w:r>
+        <w:rPr>
+          <w:color w:val="00B050"/>
+        </w:rPr>
+        <w:t>GraphBuilder</w:t>
+      </w:r>
+      <w:r>
+        <w:t>:</w:t>
+      </w:r>
+      <w:r>
+        <w:t xml:space="preserve"> tạo ra 1 Đồ thị dựa vào các gameObject trên Map làm Đỉnh và các Cạnh được định nghĩa trong code</w:t>
+      </w:r>
+    </w:p>
+    <w:p>
+      <w:pPr>
+        <w:pStyle w:val="ListParagraph"/>
+        <w:numPr>
+          <w:ilvl w:val="1"/>
+          <w:numId w:val="1"/>
+        </w:numPr>
+      </w:pPr>
+      <w:r>
+        <w:rPr>
+          <w:color w:val="00B050"/>
+        </w:rPr>
+        <w:t>EdgeRenderer</w:t>
+      </w:r>
+      <w:r>
+        <w:t>:</w:t>
+      </w:r>
+      <w:r>
+        <w:t xml:space="preserve"> vẽ ra các Cạnh đã được định nghĩa sau khi Build Graph (dùng để Debug chứ không hiện lên Map)</w:t>
+      </w:r>
+    </w:p>
+    <w:p>
+      <w:pPr>
+        <w:pStyle w:val="Heading1"/>
+      </w:pPr>
+      <w:r>
+        <w:lastRenderedPageBreak/>
+        <w:t>Data Structure</w:t>
+      </w:r>
+    </w:p>
+    <w:p>
+      <w:pPr>
+        <w:pStyle w:val="Heading2"/>
+      </w:pPr>
+      <w:r>
+        <w:t>{Giang} Undirected</w:t>
+      </w:r>
+      <w:r>
+        <w:t xml:space="preserve"> Weighted</w:t>
+      </w:r>
+      <w:r>
+        <w:t xml:space="preserve"> Graph:</w:t>
+      </w:r>
+      <w:r>
+        <w:br/>
+        <w:t>Used in: [</w:t>
+      </w:r>
+      <w:r>
+        <w:t>Dijkstra Shortest Path Algorithm</w:t>
+      </w:r>
+      <w:r>
+        <w:t>]</w:t>
+      </w:r>
+    </w:p>
+    <w:p>
+      <w:pPr>
+        <w:pStyle w:val="ListParagraph"/>
+        <w:numPr>
+          <w:ilvl w:val="0"/>
+          <w:numId w:val="1"/>
+        </w:numPr>
+      </w:pPr>
+      <w:r>
+        <w:t>Đồ thị gồm các Đỉnh là các điểm trên Map và các Cạnh là đường đi từ đỉnh này đến đỉnh khác =&gt; Khi người dùng click vào 1 điểm thì sẽ tìm đường đi từ đỉnh ở vị trí đang đứng đến đỉnh ở điểm Click</w:t>
+      </w:r>
+    </w:p>
+    <w:p>
+      <w:pPr>
+        <w:pStyle w:val="ListParagraph"/>
+        <w:numPr>
+          <w:ilvl w:val="0"/>
+          <w:numId w:val="1"/>
+        </w:numPr>
+      </w:pPr>
+      <w:r>
+        <w:rPr>
+          <w:b/>
+          <w:bCs/>
+          <w:color w:val="0070C0"/>
+          <w:u w:val="single"/>
+        </w:rPr>
+        <w:t>Implementation</w:t>
+      </w:r>
+      <w:r>
+        <w:t>:</w:t>
+      </w:r>
+    </w:p>
+    <w:p>
+      <w:pPr>
+        <w:pStyle w:val="ListParagraph"/>
+        <w:numPr>
+          <w:ilvl w:val="1"/>
+          <w:numId w:val="1"/>
+        </w:numPr>
+      </w:pPr>
+      <w:r>
+        <w:rPr>
+          <w:color w:val="00B050"/>
+        </w:rPr>
         <w:t>GraphNode</w:t>
       </w:r>
       <w:r>
         <w:t xml:space="preserve">: </w:t>
       </w:r>
+      <w:r>
+        <w:t xml:space="preserve">1 Đỉnh của Graph, trong đó gồm List các Đỉnh kề nó (có cạnh nối nhau) và độ dài cạnh đến những </w:t>
+      </w:r>
+      <w:r>
+        <w:t>Đ</w:t>
+      </w:r>
+      <w:r>
+        <w:t>ỉnh đó</w:t>
+      </w:r>
     </w:p>
     <w:p>
       <w:pPr>
@@ -724,15 +866,12 @@
       <w:r>
         <w:t xml:space="preserve">: </w:t>
       </w:r>
-    </w:p>
-    <w:p>
-      <w:pPr>
-        <w:pStyle w:val="ListParagraph"/>
-        <w:numPr>
-          <w:ilvl w:val="1"/>
-          <w:numId w:val="1"/>
-        </w:numPr>
-      </w:pPr>
+      <w:r>
+        <w:t>Lưu trữ List các GraphNode</w:t>
+      </w:r>
+      <w:r>
+        <w:t xml:space="preserve"> và các method để thêm/xóa Node và thêm/xóa Cạnh</w:t>
+      </w:r>
     </w:p>
     <w:p/>
     <w:p>
@@ -749,7 +888,103 @@
         <w:t>Used in: [Dijkstra Shortest Path Algorithm]</w:t>
       </w:r>
     </w:p>
-    <w:p/>
+    <w:p>
+      <w:pPr>
+        <w:pStyle w:val="ListParagraph"/>
+        <w:numPr>
+          <w:ilvl w:val="0"/>
+          <w:numId w:val="1"/>
+        </w:numPr>
+      </w:pPr>
+      <w:r>
+        <w:t>1 Linked List kiểu Generic</w:t>
+      </w:r>
+      <w:r>
+        <w:t xml:space="preserve"> dùng để sử dụng trong Shortest Path</w:t>
+      </w:r>
+      <w:r>
+        <w:t>, có thể sắp xếp theo thứ tự</w:t>
+      </w:r>
+    </w:p>
+    <w:p>
+      <w:pPr>
+        <w:pStyle w:val="ListParagraph"/>
+        <w:numPr>
+          <w:ilvl w:val="0"/>
+          <w:numId w:val="1"/>
+        </w:numPr>
+      </w:pPr>
+      <w:r>
+        <w:rPr>
+          <w:b/>
+          <w:bCs/>
+          <w:color w:val="0070C0"/>
+          <w:u w:val="single"/>
+        </w:rPr>
+        <w:t>Implementation</w:t>
+      </w:r>
+      <w:r>
+        <w:t>:</w:t>
+      </w:r>
+    </w:p>
+    <w:p>
+      <w:pPr>
+        <w:pStyle w:val="ListParagraph"/>
+        <w:numPr>
+          <w:ilvl w:val="1"/>
+          <w:numId w:val="1"/>
+        </w:numPr>
+      </w:pPr>
+      <w:r>
+        <w:rPr>
+          <w:color w:val="00B050"/>
+        </w:rPr>
+        <w:t>SortedLinkedList&lt;T&gt;</w:t>
+      </w:r>
+      <w:r>
+        <w:t>: kế thừa LinkedList&lt;T&gt; của C#</w:t>
+      </w:r>
+    </w:p>
+    <w:p>
+      <w:pPr>
+        <w:pStyle w:val="ListParagraph"/>
+        <w:numPr>
+          <w:ilvl w:val="2"/>
+          <w:numId w:val="1"/>
+        </w:numPr>
+      </w:pPr>
+      <w:r>
+        <w:rPr>
+          <w:i/>
+          <w:iCs/>
+        </w:rPr>
+        <w:t>Add</w:t>
+      </w:r>
+      <w:r>
+        <w:t>(): thêm 1 item vào list</w:t>
+      </w:r>
+    </w:p>
+    <w:p>
+      <w:pPr>
+        <w:pStyle w:val="ListParagraph"/>
+        <w:numPr>
+          <w:ilvl w:val="2"/>
+          <w:numId w:val="1"/>
+        </w:numPr>
+      </w:pPr>
+      <w:r>
+        <w:rPr>
+          <w:b/>
+          <w:bCs/>
+          <w:i/>
+          <w:iCs/>
+        </w:rPr>
+        <w:t>Reposition</w:t>
+      </w:r>
+      <w:r>
+        <w:t>(): sắp xếp 1 item vào vị trí đúng của nó trong List</w:t>
+      </w:r>
+    </w:p>
     <w:p/>
     <w:p>
       <w:pPr>
@@ -848,6 +1083,7 @@
         </w:numPr>
       </w:pPr>
       <w:r>
+        <w:lastRenderedPageBreak/>
         <w:t>2. Installing the Tilemap Editor</w:t>
       </w:r>
     </w:p>
@@ -1268,7 +1504,6 @@
         </w:numPr>
       </w:pPr>
       <w:r>
-        <w:lastRenderedPageBreak/>
         <w:t>Create New Tile Palette</w:t>
       </w:r>
     </w:p>
@@ -1387,6 +1622,7 @@
         </w:numPr>
       </w:pPr>
       <w:r>
+        <w:lastRenderedPageBreak/>
         <w:t>Gồm: Đường đi</w:t>
       </w:r>
     </w:p>

</xml_diff>

<commit_message>
[Shortest Path Algorithm]: Add Big-O
</commit_message>
<xml_diff>
--- a/Process.docx
+++ b/Process.docx
@@ -758,6 +758,64 @@
     </w:p>
     <w:p>
       <w:pPr>
+        <w:pStyle w:val="ListParagraph"/>
+        <w:numPr>
+          <w:ilvl w:val="0"/>
+          <w:numId w:val="1"/>
+        </w:numPr>
+      </w:pPr>
+      <w:r>
+        <w:rPr>
+          <w:b/>
+          <w:bCs/>
+          <w:color w:val="943634" w:themeColor="accent2" w:themeShade="BF"/>
+          <w:u w:val="single"/>
+        </w:rPr>
+        <w:t>Algorithmic Complexity</w:t>
+      </w:r>
+      <w:r>
+        <w:t xml:space="preserve">: </w:t>
+      </w:r>
+      <w:r>
+        <w:rPr>
+          <w:b/>
+          <w:bCs/>
+          <w:highlight w:val="yellow"/>
+        </w:rPr>
+        <w:t>O(v</w:t>
+      </w:r>
+      <w:r>
+        <w:rPr>
+          <w:b/>
+          <w:bCs/>
+          <w:highlight w:val="yellow"/>
+          <w:vertAlign w:val="superscript"/>
+        </w:rPr>
+        <w:t>2</w:t>
+      </w:r>
+      <w:r>
+        <w:rPr>
+          <w:b/>
+          <w:bCs/>
+          <w:highlight w:val="yellow"/>
+        </w:rPr>
+        <w:t>)</w:t>
+      </w:r>
+    </w:p>
+    <w:p>
+      <w:pPr>
+        <w:pStyle w:val="ListParagraph"/>
+        <w:numPr>
+          <w:ilvl w:val="1"/>
+          <w:numId w:val="1"/>
+        </w:numPr>
+      </w:pPr>
+      <w:r>
+        <w:t>V: số cạnh của Graph</w:t>
+      </w:r>
+    </w:p>
+    <w:p>
+      <w:pPr>
         <w:pStyle w:val="Heading1"/>
       </w:pPr>
       <w:r>
@@ -768,6 +826,10 @@
     <w:p>
       <w:pPr>
         <w:pStyle w:val="Heading2"/>
+        <w:rPr>
+          <w:i/>
+          <w:iCs/>
+        </w:rPr>
       </w:pPr>
       <w:r>
         <w:t>{Giang} Undirected</w:t>
@@ -780,13 +842,13 @@
       </w:r>
       <w:r>
         <w:br/>
-        <w:t>Used in: [</w:t>
-      </w:r>
-      <w:r>
-        <w:t>Dijkstra Shortest Path Algorithm</w:t>
-      </w:r>
-      <w:r>
-        <w:t>]</w:t>
+      </w:r>
+      <w:r>
+        <w:rPr>
+          <w:i/>
+          <w:iCs/>
+        </w:rPr>
+        <w:t>Used in: [Dijkstra Shortest Path Algorithm]</w:t>
       </w:r>
     </w:p>
     <w:p>
@@ -885,6 +947,10 @@
         <w:br/>
       </w:r>
       <w:r>
+        <w:rPr>
+          <w:i/>
+          <w:iCs/>
+        </w:rPr>
         <w:t>Used in: [Dijkstra Shortest Path Algorithm]</w:t>
       </w:r>
     </w:p>

</xml_diff>

<commit_message>
[Function: Farm]: Apply State Design Pattern; IState
</commit_message>
<xml_diff>
--- a/Process.docx
+++ b/Process.docx
@@ -71,9 +71,9 @@
           <w:noProof/>
         </w:rPr>
         <w:drawing>
-          <wp:inline distT="0" distB="0" distL="0" distR="0" wp14:anchorId="5E869A4B" wp14:editId="7A7B59FC">
-            <wp:extent cx="4604251" cy="3905250"/>
-            <wp:effectExtent l="0" t="0" r="6350" b="0"/>
+          <wp:inline distT="0" distB="0" distL="0" distR="0" wp14:anchorId="5E869A4B" wp14:editId="0A5DC135">
+            <wp:extent cx="3975917" cy="3372307"/>
+            <wp:effectExtent l="0" t="0" r="5715" b="0"/>
             <wp:docPr id="1" name="Picture 1"/>
             <wp:cNvGraphicFramePr>
               <a:graphicFrameLocks xmlns:a="http://schemas.openxmlformats.org/drawingml/2006/main" noChangeAspect="1"/>
@@ -94,7 +94,7 @@
                   <pic:spPr>
                     <a:xfrm>
                       <a:off x="0" y="0"/>
-                      <a:ext cx="4610666" cy="3910691"/>
+                      <a:ext cx="3993581" cy="3387289"/>
                     </a:xfrm>
                     <a:prstGeom prst="rect">
                       <a:avLst/>
@@ -376,6 +376,28 @@
         <w:t>-&gt; Mỗi khi ng dùng bấm 1 Button -&gt; Gọi đến method thực thi hành động của Command tương ứng</w:t>
       </w:r>
     </w:p>
+    <w:p>
+      <w:pPr>
+        <w:pStyle w:val="ListParagraph"/>
+        <w:numPr>
+          <w:ilvl w:val="0"/>
+          <w:numId w:val="1"/>
+        </w:numPr>
+        <w:rPr>
+          <w:i/>
+          <w:iCs/>
+          <w:color w:val="943634" w:themeColor="accent2" w:themeShade="BF"/>
+        </w:rPr>
+      </w:pPr>
+      <w:r>
+        <w:rPr>
+          <w:i/>
+          <w:iCs/>
+          <w:color w:val="943634" w:themeColor="accent2" w:themeShade="BF"/>
+        </w:rPr>
+        <w:t>Sử dụng kết hợp với State Design Pattern</w:t>
+      </w:r>
+    </w:p>
     <w:p/>
     <w:p>
       <w:pPr>
@@ -497,6 +519,7 @@
         <w:rPr>
           <w:color w:val="00B050"/>
         </w:rPr>
+        <w:lastRenderedPageBreak/>
         <w:t>MoveLeftState</w:t>
       </w:r>
       <w:r>
@@ -542,7 +565,6 @@
         <w:rPr>
           <w:color w:val="00B050"/>
         </w:rPr>
-        <w:lastRenderedPageBreak/>
         <w:t>MoveStateContext</w:t>
       </w:r>
       <w:r>
@@ -582,12 +604,49 @@
         </w:numPr>
       </w:pPr>
       <w:r>
-        <w:t>Sử dụng Pattern: gọi đến Controller và qua đó gọi đến từng method chuyển state khác nhau</w:t>
-      </w:r>
-      <w:r>
+        <w:rPr>
+          <w:color w:val="00B050"/>
+        </w:rPr>
+        <w:t>InputHandler</w:t>
+      </w:r>
+      <w:r>
+        <w:t>:</w:t>
+      </w:r>
+      <w:r>
+        <w:t xml:space="preserve"> (Client – Sử dụng Pattern)</w:t>
+      </w:r>
+      <w:r>
+        <w:t xml:space="preserve"> gọi đến Controller và qua đó gọi đến từng method chuyển state khác nhau</w:t>
+      </w:r>
+      <w:r>
+        <w:rPr>
+          <w:i/>
+          <w:iCs/>
+          <w:color w:val="943634" w:themeColor="accent2" w:themeShade="BF"/>
+        </w:rPr>
         <w:t xml:space="preserve"> (Kết hợp với Command Pattern -&gt; Code bên trong từng Command)</w:t>
       </w:r>
     </w:p>
+    <w:p/>
+    <w:p>
+      <w:pPr>
+        <w:pStyle w:val="Heading2"/>
+      </w:pPr>
+      <w:r>
+        <w:t>{Giang} [Behavioral Pattern] State Design Pattern:</w:t>
+      </w:r>
+      <w:r>
+        <w:br/>
+      </w:r>
+      <w:r>
+        <w:rPr>
+          <w:i/>
+          <w:iCs/>
+        </w:rPr>
+        <w:t>Farm</w:t>
+      </w:r>
+    </w:p>
+    <w:p/>
     <w:p/>
     <w:p>
       <w:pPr>
@@ -726,6 +785,7 @@
         <w:rPr>
           <w:color w:val="00B050"/>
         </w:rPr>
+        <w:lastRenderedPageBreak/>
         <w:t>GraphBuilder</w:t>
       </w:r>
       <w:r>
@@ -819,7 +879,6 @@
         <w:pStyle w:val="Heading1"/>
       </w:pPr>
       <w:r>
-        <w:lastRenderedPageBreak/>
         <w:t>Data Structure</w:t>
       </w:r>
     </w:p>
@@ -1057,6 +1116,7 @@
         <w:pStyle w:val="Heading1"/>
       </w:pPr>
       <w:r>
+        <w:lastRenderedPageBreak/>
         <w:t>Others</w:t>
       </w:r>
     </w:p>
@@ -1149,7 +1209,6 @@
         </w:numPr>
       </w:pPr>
       <w:r>
-        <w:lastRenderedPageBreak/>
         <w:t>2. Installing the Tilemap Editor</w:t>
       </w:r>
     </w:p>
@@ -1582,6 +1641,7 @@
         </w:numPr>
       </w:pPr>
       <w:r>
+        <w:lastRenderedPageBreak/>
         <w:t>8. Using Tilemap Collider 2D</w:t>
       </w:r>
     </w:p>
@@ -1688,7 +1748,6 @@
         </w:numPr>
       </w:pPr>
       <w:r>
-        <w:lastRenderedPageBreak/>
         <w:t>Gồm: Đường đi</w:t>
       </w:r>
     </w:p>

</xml_diff>

<commit_message>
[State Pattern - Farm]: Different types of Plant Update Documentation
</commit_message>
<xml_diff>
--- a/Process.docx
+++ b/Process.docx
@@ -499,7 +499,7 @@
       </w:pPr>
       <w:r>
         <w:rPr>
-          <w:color w:val="00B050"/>
+          <w:color w:val="76923C" w:themeColor="accent3" w:themeShade="BF"/>
         </w:rPr>
         <w:t>IMoveState</w:t>
       </w:r>
@@ -827,81 +827,548 @@
       </w:pPr>
       <w:r>
         <w:rPr>
+          <w:color w:val="76923C" w:themeColor="accent3" w:themeShade="BF"/>
+        </w:rPr>
+        <w:t>Plant</w:t>
+      </w:r>
+      <w:r>
+        <w:t>: 1 enum để lưu trữ các loại cây khác nhau ng dùng trồng</w:t>
+      </w:r>
+    </w:p>
+    <w:p>
+      <w:pPr>
+        <w:pStyle w:val="ListParagraph"/>
+        <w:numPr>
+          <w:ilvl w:val="1"/>
+          <w:numId w:val="1"/>
+        </w:numPr>
+      </w:pPr>
+      <w:r>
+        <w:rPr>
+          <w:color w:val="76923C" w:themeColor="accent3" w:themeShade="BF"/>
+        </w:rPr>
+        <w:lastRenderedPageBreak/>
+        <w:t>IFarmState</w:t>
+      </w:r>
+      <w:r>
+        <w:t xml:space="preserve">: </w:t>
+      </w:r>
+      <w:r>
+        <w:t>interface cho các States implement</w:t>
+      </w:r>
+    </w:p>
+    <w:p>
+      <w:pPr>
+        <w:pStyle w:val="ListParagraph"/>
+        <w:numPr>
+          <w:ilvl w:val="1"/>
+          <w:numId w:val="1"/>
+        </w:numPr>
+      </w:pPr>
+      <w:r>
+        <w:rPr>
           <w:color w:val="00B050"/>
         </w:rPr>
-        <w:t>IFarmState</w:t>
-      </w:r>
-      <w:r>
-        <w:t xml:space="preserve">: </w:t>
-      </w:r>
-      <w:r>
-        <w:t>interface cho các States implement</w:t>
-      </w:r>
-    </w:p>
-    <w:p>
-      <w:pPr>
-        <w:pStyle w:val="ListParagraph"/>
-        <w:numPr>
-          <w:ilvl w:val="1"/>
-          <w:numId w:val="1"/>
-        </w:numPr>
-      </w:pPr>
+        <w:t>FarmHarvestState</w:t>
+      </w:r>
+      <w:r>
+        <w:t xml:space="preserve">, </w:t>
+      </w:r>
       <w:r>
         <w:rPr>
           <w:color w:val="00B050"/>
         </w:rPr>
+        <w:t>FarmRipeState</w:t>
+      </w:r>
+      <w:r>
+        <w:t xml:space="preserve">, </w:t>
+      </w:r>
+      <w:r>
+        <w:rPr>
+          <w:color w:val="00B050"/>
+        </w:rPr>
+        <w:t>FarmSeedState</w:t>
+      </w:r>
+      <w:r>
+        <w:t xml:space="preserve">, </w:t>
+      </w:r>
+      <w:r>
+        <w:rPr>
+          <w:color w:val="00B050"/>
+        </w:rPr>
+        <w:t>FarmWaterState</w:t>
+      </w:r>
+      <w:r>
+        <w:t>: các State khác nhau của Farm</w:t>
+      </w:r>
+      <w:r>
+        <w:t>, chuyển FarmPlot sang State tương ứng nếu kiểm tra thấy điều kiện phù hợp</w:t>
+      </w:r>
+    </w:p>
+    <w:p>
+      <w:pPr>
+        <w:pStyle w:val="ListParagraph"/>
+        <w:numPr>
+          <w:ilvl w:val="1"/>
+          <w:numId w:val="1"/>
+        </w:numPr>
+      </w:pPr>
+      <w:r>
+        <w:rPr>
+          <w:color w:val="00B050"/>
+        </w:rPr>
+        <w:t>FarmStateContext</w:t>
+      </w:r>
+      <w:r>
+        <w:t>: sử dụng để lưu trữ State hiện tại và chuyển State</w:t>
+      </w:r>
+    </w:p>
+    <w:p>
+      <w:pPr>
+        <w:pStyle w:val="ListParagraph"/>
+        <w:numPr>
+          <w:ilvl w:val="2"/>
+          <w:numId w:val="1"/>
+        </w:numPr>
+      </w:pPr>
+      <w:r>
+        <w:t>Truyền Controller cho từng State để nó thay đổi các thuộc tính</w:t>
+      </w:r>
+    </w:p>
+    <w:p>
+      <w:pPr>
+        <w:pStyle w:val="ListParagraph"/>
+        <w:numPr>
+          <w:ilvl w:val="1"/>
+          <w:numId w:val="1"/>
+        </w:numPr>
+      </w:pPr>
+      <w:r>
+        <w:rPr>
+          <w:color w:val="00B050"/>
+        </w:rPr>
+        <w:t>FarmController</w:t>
+      </w:r>
+      <w:r>
+        <w:t>: điều khiển các State = cách sử dụng Context</w:t>
+      </w:r>
+    </w:p>
+    <w:p>
+      <w:pPr>
+        <w:pStyle w:val="ListParagraph"/>
+        <w:numPr>
+          <w:ilvl w:val="2"/>
+          <w:numId w:val="1"/>
+        </w:numPr>
+      </w:pPr>
+      <w:r>
+        <w:t>Khi cây chín -&gt; tùy thuộc vào loại cây ng dùng trồng</w:t>
+      </w:r>
+      <w:r>
+        <w:t xml:space="preserve"> (truyền vào Controller</w:t>
+      </w:r>
+      <w:r>
+        <w:t xml:space="preserve"> ở method chuyển state: </w:t>
+      </w:r>
+      <w:r>
+        <w:rPr>
+          <w:i/>
+          <w:iCs/>
+          <w:color w:val="31849B" w:themeColor="accent5" w:themeShade="BF"/>
+        </w:rPr>
+        <w:t>FarmRipe</w:t>
+      </w:r>
+      <w:r>
+        <w:rPr>
+          <w:i/>
+          <w:iCs/>
+          <w:color w:val="31849B" w:themeColor="accent5" w:themeShade="BF"/>
+        </w:rPr>
+        <w:t>()</w:t>
+      </w:r>
+      <w:r>
+        <w:t>)</w:t>
+      </w:r>
+      <w:r>
+        <w:t xml:space="preserve"> -&gt; tạo hiển thị khác nhau</w:t>
+      </w:r>
+    </w:p>
+    <w:p>
+      <w:pPr>
+        <w:pStyle w:val="ListParagraph"/>
+        <w:numPr>
+          <w:ilvl w:val="1"/>
+          <w:numId w:val="1"/>
+        </w:numPr>
+      </w:pPr>
+      <w:r>
+        <w:rPr>
+          <w:color w:val="00B050"/>
+        </w:rPr>
+        <w:t>FarmPlot</w:t>
+      </w:r>
+      <w:r>
+        <w:t xml:space="preserve">: (Client – Sử dụng Pattern) </w:t>
+      </w:r>
+    </w:p>
+    <w:p>
+      <w:pPr>
+        <w:pStyle w:val="ListParagraph"/>
+        <w:numPr>
+          <w:ilvl w:val="2"/>
+          <w:numId w:val="1"/>
+        </w:numPr>
+      </w:pPr>
+      <w:r>
+        <w:t>gọi đến Controller và qua đó gọi từng method chuyển State khác nhau</w:t>
+      </w:r>
+    </w:p>
+    <w:p>
+      <w:pPr>
+        <w:pStyle w:val="ListParagraph"/>
+        <w:numPr>
+          <w:ilvl w:val="2"/>
+          <w:numId w:val="1"/>
+        </w:numPr>
+      </w:pPr>
+      <w:r>
+        <w:t>lưu trữ loại cây đc</w:t>
+      </w:r>
+      <w:r>
+        <w:t xml:space="preserve"> trồng:</w:t>
+      </w:r>
+    </w:p>
+    <w:p>
+      <w:pPr>
+        <w:pStyle w:val="ListParagraph"/>
+        <w:numPr>
+          <w:ilvl w:val="3"/>
+          <w:numId w:val="1"/>
+        </w:numPr>
+      </w:pPr>
+      <w:r>
+        <w:rPr>
+          <w:color w:val="5F497A" w:themeColor="accent4" w:themeShade="BF"/>
+        </w:rPr>
+        <w:t xml:space="preserve">Farmer </w:t>
+      </w:r>
+      <w:r>
+        <w:t xml:space="preserve">truyền vào qua method </w:t>
+      </w:r>
+      <w:r>
+        <w:rPr>
+          <w:i/>
+          <w:iCs/>
+          <w:color w:val="7030A0"/>
+        </w:rPr>
+        <w:t>FarmSeed()</w:t>
+      </w:r>
+    </w:p>
+    <w:p>
+      <w:pPr>
+        <w:pStyle w:val="ListParagraph"/>
+        <w:numPr>
+          <w:ilvl w:val="3"/>
+          <w:numId w:val="1"/>
+        </w:numPr>
+      </w:pPr>
+      <w:r>
+        <w:t xml:space="preserve">Dùng để truyền vào </w:t>
+      </w:r>
+      <w:r>
+        <w:rPr>
+          <w:color w:val="5F497A" w:themeColor="accent4" w:themeShade="BF"/>
+        </w:rPr>
+        <w:t xml:space="preserve">FarmController </w:t>
+      </w:r>
+      <w:r>
+        <w:t xml:space="preserve">khi cây chín qua method </w:t>
+      </w:r>
+      <w:r>
+        <w:rPr>
+          <w:i/>
+          <w:iCs/>
+          <w:color w:val="7030A0"/>
+        </w:rPr>
+        <w:t>FarmRipe()</w:t>
+      </w:r>
+    </w:p>
+    <w:p>
+      <w:pPr>
+        <w:pStyle w:val="ListParagraph"/>
+        <w:numPr>
+          <w:ilvl w:val="1"/>
+          <w:numId w:val="1"/>
+        </w:numPr>
+      </w:pPr>
+      <w:r>
+        <w:rPr>
+          <w:color w:val="00B050"/>
+        </w:rPr>
+        <w:t>Farmer</w:t>
+      </w:r>
+      <w:r>
+        <w:t>: (Client – Sử dụng FarmPlot)</w:t>
+      </w:r>
+    </w:p>
+    <w:p>
+      <w:pPr>
+        <w:pStyle w:val="ListParagraph"/>
+        <w:numPr>
+          <w:ilvl w:val="2"/>
+          <w:numId w:val="1"/>
+        </w:numPr>
+      </w:pPr>
+      <w:r>
+        <w:t xml:space="preserve">Điều khiển FarmPlot </w:t>
+      </w:r>
+      <w:r>
+        <w:t>khi người dùng nhấn các button</w:t>
+      </w:r>
+    </w:p>
+    <w:p>
+      <w:pPr>
+        <w:pStyle w:val="ListParagraph"/>
+        <w:numPr>
+          <w:ilvl w:val="3"/>
+          <w:numId w:val="1"/>
+        </w:numPr>
+      </w:pPr>
+      <w:r>
+        <w:t>T</w:t>
+      </w:r>
+      <w:r>
+        <w:t>hông qua việc</w:t>
+      </w:r>
+      <w:r>
+        <w:t>:</w:t>
+      </w:r>
+    </w:p>
+    <w:p>
+      <w:pPr>
+        <w:pStyle w:val="ListParagraph"/>
+        <w:numPr>
+          <w:ilvl w:val="4"/>
+          <w:numId w:val="1"/>
+        </w:numPr>
+      </w:pPr>
+      <w:r>
+        <w:t>Tìm FarmPlot gần vị trí Main Character nhất</w:t>
+      </w:r>
+    </w:p>
+    <w:p>
+      <w:pPr>
+        <w:pStyle w:val="ListParagraph"/>
+        <w:numPr>
+          <w:ilvl w:val="4"/>
+          <w:numId w:val="1"/>
+        </w:numPr>
+      </w:pPr>
+      <w:r>
+        <w:t>G</w:t>
+      </w:r>
+      <w:r>
+        <w:t>ọi đến các Method của nó</w:t>
+      </w:r>
+    </w:p>
+    <w:p>
+      <w:pPr>
+        <w:pStyle w:val="ListParagraph"/>
+        <w:numPr>
+          <w:ilvl w:val="2"/>
+          <w:numId w:val="1"/>
+        </w:numPr>
+        <w:rPr>
+          <w:color w:val="E36C0A" w:themeColor="accent6" w:themeShade="BF"/>
+          <w:u w:val="single"/>
+        </w:rPr>
+      </w:pPr>
+      <w:r>
+        <w:rPr>
+          <w:color w:val="E36C0A" w:themeColor="accent6" w:themeShade="BF"/>
+          <w:u w:val="single"/>
+        </w:rPr>
+        <w:t>Hướng dẫn sử dụng:</w:t>
+      </w:r>
+    </w:p>
+    <w:p>
+      <w:pPr>
+        <w:pStyle w:val="ListParagraph"/>
+        <w:numPr>
+          <w:ilvl w:val="3"/>
+          <w:numId w:val="1"/>
+        </w:numPr>
+        <w:rPr>
+          <w:i/>
+          <w:iCs/>
+          <w:color w:val="984806" w:themeColor="accent6" w:themeShade="80"/>
+        </w:rPr>
+      </w:pPr>
+      <w:r>
+        <w:rPr>
+          <w:i/>
+          <w:iCs/>
+          <w:color w:val="984806" w:themeColor="accent6" w:themeShade="80"/>
+        </w:rPr>
+        <w:t>Trồng:</w:t>
+      </w:r>
+    </w:p>
+    <w:p>
+      <w:pPr>
+        <w:pStyle w:val="ListParagraph"/>
+        <w:numPr>
+          <w:ilvl w:val="4"/>
+          <w:numId w:val="1"/>
+        </w:numPr>
+        <w:rPr>
+          <w:i/>
+          <w:iCs/>
+          <w:color w:val="984806" w:themeColor="accent6" w:themeShade="80"/>
+        </w:rPr>
+      </w:pPr>
+      <w:r>
+        <w:rPr>
+          <w:i/>
+          <w:iCs/>
+          <w:color w:val="984806" w:themeColor="accent6" w:themeShade="80"/>
+        </w:rPr>
+        <w:t>Cà rốt: Nhấn J</w:t>
+      </w:r>
+    </w:p>
+    <w:p>
+      <w:pPr>
+        <w:pStyle w:val="ListParagraph"/>
+        <w:numPr>
+          <w:ilvl w:val="4"/>
+          <w:numId w:val="1"/>
+        </w:numPr>
+        <w:rPr>
+          <w:i/>
+          <w:iCs/>
+          <w:color w:val="984806" w:themeColor="accent6" w:themeShade="80"/>
+        </w:rPr>
+      </w:pPr>
+      <w:r>
+        <w:rPr>
+          <w:i/>
+          <w:iCs/>
+          <w:color w:val="984806" w:themeColor="accent6" w:themeShade="80"/>
+        </w:rPr>
+        <w:t>Bí ngô: Nhấn U</w:t>
+      </w:r>
+    </w:p>
+    <w:p>
+      <w:pPr>
+        <w:pStyle w:val="ListParagraph"/>
+        <w:numPr>
+          <w:ilvl w:val="4"/>
+          <w:numId w:val="1"/>
+        </w:numPr>
+        <w:rPr>
+          <w:i/>
+          <w:iCs/>
+          <w:color w:val="984806" w:themeColor="accent6" w:themeShade="80"/>
+        </w:rPr>
+      </w:pPr>
+      <w:r>
+        <w:rPr>
+          <w:i/>
+          <w:iCs/>
+          <w:color w:val="984806" w:themeColor="accent6" w:themeShade="80"/>
+        </w:rPr>
+        <w:t>Lúa: Nhấn I</w:t>
+      </w:r>
+    </w:p>
+    <w:p>
+      <w:pPr>
+        <w:pStyle w:val="ListParagraph"/>
+        <w:numPr>
+          <w:ilvl w:val="4"/>
+          <w:numId w:val="1"/>
+        </w:numPr>
+        <w:rPr>
+          <w:i/>
+          <w:iCs/>
+          <w:color w:val="984806" w:themeColor="accent6" w:themeShade="80"/>
+        </w:rPr>
+      </w:pPr>
+      <w:r>
+        <w:rPr>
+          <w:i/>
+          <w:iCs/>
+          <w:color w:val="984806" w:themeColor="accent6" w:themeShade="80"/>
+        </w:rPr>
+        <w:t>Hoa hướng dương: Nhấn O</w:t>
+      </w:r>
+    </w:p>
+    <w:p>
+      <w:pPr>
+        <w:pStyle w:val="ListParagraph"/>
+        <w:numPr>
+          <w:ilvl w:val="3"/>
+          <w:numId w:val="1"/>
+        </w:numPr>
+        <w:rPr>
+          <w:i/>
+          <w:iCs/>
+          <w:color w:val="984806" w:themeColor="accent6" w:themeShade="80"/>
+        </w:rPr>
+      </w:pPr>
+      <w:r>
+        <w:rPr>
+          <w:i/>
+          <w:iCs/>
+          <w:color w:val="984806" w:themeColor="accent6" w:themeShade="80"/>
+        </w:rPr>
+        <w:t>Tưới nước: Nhấn K</w:t>
+      </w:r>
+    </w:p>
+    <w:p>
+      <w:pPr>
+        <w:pStyle w:val="ListParagraph"/>
+        <w:numPr>
+          <w:ilvl w:val="3"/>
+          <w:numId w:val="1"/>
+        </w:numPr>
+        <w:rPr>
+          <w:i/>
+          <w:iCs/>
+          <w:color w:val="984806" w:themeColor="accent6" w:themeShade="80"/>
+        </w:rPr>
+      </w:pPr>
+      <w:r>
+        <w:rPr>
+          <w:i/>
+          <w:iCs/>
+          <w:color w:val="984806" w:themeColor="accent6" w:themeShade="80"/>
+        </w:rPr>
+        <w:t>Thu hoạch</w:t>
+      </w:r>
+      <w:r>
+        <w:rPr>
+          <w:i/>
+          <w:iCs/>
+          <w:color w:val="984806" w:themeColor="accent6" w:themeShade="80"/>
+        </w:rPr>
+        <w:t>: Nhấn L</w:t>
+      </w:r>
+    </w:p>
+    <w:p>
+      <w:pPr>
+        <w:pStyle w:val="ListParagraph"/>
+        <w:numPr>
+          <w:ilvl w:val="0"/>
+          <w:numId w:val="1"/>
+        </w:numPr>
+      </w:pPr>
+    </w:p>
+    <w:p/>
+    <w:p>
+      <w:pPr>
+        <w:pStyle w:val="Heading1"/>
+      </w:pPr>
+      <w:r>
         <w:lastRenderedPageBreak/>
-        <w:t>FarmHarvestState</w:t>
-      </w:r>
-      <w:r>
-        <w:t xml:space="preserve">, </w:t>
-      </w:r>
-      <w:r>
-        <w:rPr>
-          <w:color w:val="00B050"/>
-        </w:rPr>
-        <w:t>FarmRipeState</w:t>
-      </w:r>
-      <w:r>
-        <w:t xml:space="preserve">, </w:t>
-      </w:r>
-      <w:r>
-        <w:rPr>
-          <w:color w:val="00B050"/>
-        </w:rPr>
-        <w:t>FarmSeedState</w:t>
-      </w:r>
-      <w:r>
-        <w:t xml:space="preserve">, </w:t>
-      </w:r>
-      <w:r>
-        <w:rPr>
-          <w:color w:val="00B050"/>
-        </w:rPr>
-        <w:t>FarmWaterState</w:t>
-      </w:r>
-      <w:r>
-        <w:t>: các State khác nhau của Farm</w:t>
-      </w:r>
-      <w:r>
-        <w:t>, chuyển FarmPlot sang State tương ứng nếu kiểm tra thấy điều kiện phù hợp</w:t>
-      </w:r>
-    </w:p>
-    <w:p>
-      <w:pPr>
-        <w:pStyle w:val="ListParagraph"/>
-        <w:numPr>
-          <w:ilvl w:val="1"/>
-          <w:numId w:val="1"/>
-        </w:numPr>
-      </w:pPr>
-    </w:p>
-    <w:p/>
-    <w:p>
-      <w:pPr>
-        <w:pStyle w:val="Heading1"/>
-      </w:pPr>
-      <w:r>
         <w:t>Algorithm</w:t>
       </w:r>
     </w:p>
@@ -1127,7 +1594,6 @@
         <w:pStyle w:val="Heading1"/>
       </w:pPr>
       <w:r>
-        <w:lastRenderedPageBreak/>
         <w:t>Data Structure</w:t>
       </w:r>
     </w:p>
@@ -1231,6 +1697,7 @@
         <w:rPr>
           <w:color w:val="00B050"/>
         </w:rPr>
+        <w:lastRenderedPageBreak/>
         <w:t>Graph</w:t>
       </w:r>
       <w:r>
@@ -1457,7 +1924,6 @@
         </w:numPr>
       </w:pPr>
       <w:r>
-        <w:lastRenderedPageBreak/>
         <w:t>2. Installing the Tilemap Editor</w:t>
       </w:r>
     </w:p>
@@ -1616,6 +2082,7 @@
         </w:numPr>
       </w:pPr>
       <w:r>
+        <w:lastRenderedPageBreak/>
         <w:t xml:space="preserve">5. </w:t>
       </w:r>
       <w:r>
@@ -1996,7 +2463,6 @@
         </w:numPr>
       </w:pPr>
       <w:r>
-        <w:lastRenderedPageBreak/>
         <w:t>Gồm: Đường đi</w:t>
       </w:r>
     </w:p>
@@ -2240,6 +2706,7 @@
           <w:bCs/>
           <w:u w:val="single"/>
         </w:rPr>
+        <w:lastRenderedPageBreak/>
         <w:t>Grid</w:t>
       </w:r>
       <w:r>
@@ -2449,7 +2916,7 @@
         <w:rFonts w:ascii="Symbol" w:hAnsi="Symbol" w:hint="default"/>
       </w:rPr>
     </w:lvl>
-    <w:lvl w:ilvl="4" w:tplc="04090003" w:tentative="1">
+    <w:lvl w:ilvl="4" w:tplc="04090003">
       <w:start w:val="1"/>
       <w:numFmt w:val="bullet"/>
       <w:lvlText w:val="o"/>

</xml_diff>

<commit_message>
[State Pattern - Farm]: Finish
</commit_message>
<xml_diff>
--- a/Process.docx
+++ b/Process.docx
@@ -1032,6 +1032,26 @@
         </w:numPr>
       </w:pPr>
       <w:r>
+        <w:t xml:space="preserve">tính thời gian chín cho cây -&gt; khi cây chín thì sẽ tự gọi chuyển state </w:t>
+      </w:r>
+      <w:r>
+        <w:rPr>
+          <w:i/>
+          <w:iCs/>
+          <w:color w:val="31849B" w:themeColor="accent5" w:themeShade="BF"/>
+        </w:rPr>
+        <w:t>FarmRipe()</w:t>
+      </w:r>
+    </w:p>
+    <w:p>
+      <w:pPr>
+        <w:pStyle w:val="ListParagraph"/>
+        <w:numPr>
+          <w:ilvl w:val="2"/>
+          <w:numId w:val="1"/>
+        </w:numPr>
+      </w:pPr>
+      <w:r>
         <w:t>lưu trữ loại cây đc</w:t>
       </w:r>
       <w:r>
@@ -1353,22 +1373,12 @@
         <w:t>: Nhấn L</w:t>
       </w:r>
     </w:p>
-    <w:p>
-      <w:pPr>
-        <w:pStyle w:val="ListParagraph"/>
-        <w:numPr>
-          <w:ilvl w:val="0"/>
-          <w:numId w:val="1"/>
-        </w:numPr>
-      </w:pPr>
-    </w:p>
     <w:p/>
     <w:p>
       <w:pPr>
         <w:pStyle w:val="Heading1"/>
       </w:pPr>
       <w:r>
-        <w:lastRenderedPageBreak/>
         <w:t>Algorithm</w:t>
       </w:r>
     </w:p>
@@ -1670,6 +1680,7 @@
         <w:rPr>
           <w:color w:val="00B050"/>
         </w:rPr>
+        <w:lastRenderedPageBreak/>
         <w:t>GraphNode</w:t>
       </w:r>
       <w:r>
@@ -1697,7 +1708,6 @@
         <w:rPr>
           <w:color w:val="00B050"/>
         </w:rPr>
-        <w:lastRenderedPageBreak/>
         <w:t>Graph</w:t>
       </w:r>
       <w:r>
@@ -2052,6 +2062,7 @@
         <w:rPr>
           <w:color w:val="7030A0"/>
         </w:rPr>
+        <w:lastRenderedPageBreak/>
         <w:t>Call Layout</w:t>
       </w:r>
     </w:p>
@@ -2082,7 +2093,6 @@
         </w:numPr>
       </w:pPr>
       <w:r>
-        <w:lastRenderedPageBreak/>
         <w:t xml:space="preserve">5. </w:t>
       </w:r>
       <w:r>
@@ -2658,6 +2668,7 @@
           <w:iCs/>
           <w:color w:val="E36C0A" w:themeColor="accent6" w:themeShade="BF"/>
         </w:rPr>
+        <w:lastRenderedPageBreak/>
         <w:t>Background_Road_FarmPlots</w:t>
       </w:r>
       <w:r>
@@ -2706,7 +2717,6 @@
           <w:bCs/>
           <w:u w:val="single"/>
         </w:rPr>
-        <w:lastRenderedPageBreak/>
         <w:t>Grid</w:t>
       </w:r>
       <w:r>

</xml_diff>

<commit_message>
[Object Pool Pattern - Rain]: Update Document
</commit_message>
<xml_diff>
--- a/Process.docx
+++ b/Process.docx
@@ -1374,53 +1374,8 @@
           <w:numId w:val="1"/>
         </w:numPr>
       </w:pPr>
-    </w:p>
-    <w:p/>
-    <w:p>
-      <w:pPr>
-        <w:pStyle w:val="Heading1"/>
-      </w:pPr>
-      <w:r>
-        <w:t>Algorithm</w:t>
-      </w:r>
-    </w:p>
-    <w:p>
-      <w:pPr>
-        <w:pStyle w:val="Heading2"/>
-      </w:pPr>
-      <w:r>
-        <w:t xml:space="preserve">{Giang} </w:t>
-      </w:r>
-      <w:r>
-        <w:t xml:space="preserve">Dijkstra </w:t>
-      </w:r>
-      <w:r>
-        <w:t>Shortest Path Algorithm</w:t>
-      </w:r>
-      <w:r>
-        <w:t>:</w:t>
-      </w:r>
-      <w:r>
-        <w:br/>
-      </w:r>
-      <w:r>
-        <w:rPr>
-          <w:i/>
-          <w:iCs/>
-        </w:rPr>
-        <w:t>Main Character Movement – Mouse Click</w:t>
-      </w:r>
-    </w:p>
-    <w:p>
-      <w:pPr>
-        <w:pStyle w:val="ListParagraph"/>
-        <w:numPr>
-          <w:ilvl w:val="0"/>
-          <w:numId w:val="1"/>
-        </w:numPr>
-      </w:pPr>
-      <w:r>
-        <w:t>Sử dụng Shortest Path Algorithm để tìm đường đi ngắn nhất trong 1 Đồ thị với các Đỉnh là các điểm trên Map và các Cạnh là các đường đi trong Map =&gt; Khi người dùng Click chuột vào 1 điểm thì sẽ tìm Đỉnh gần vị trí đó nhất và tìm đường đi ngắn nhất từ vị trí Nhân vật đang đứng đến điểm đó, rồi dần dần di chuyển đến</w:t>
+      <w:r>
+        <w:t>Khi tạo 1 cơn mưa sẽ phải khởi tạo 1 lượng lớn các Object giọt mưa r lại hủy chúng -&gt; sử dụng Object Pool để quản lý</w:t>
       </w:r>
     </w:p>
     <w:p>
@@ -1456,6 +1411,203 @@
         <w:rPr>
           <w:color w:val="00B050"/>
         </w:rPr>
+        <w:t>RainDrop</w:t>
+      </w:r>
+      <w:r>
+        <w:t>: (</w:t>
+      </w:r>
+      <w:r>
+        <w:rPr>
+          <w:i/>
+          <w:iCs/>
+        </w:rPr>
+        <w:t>PooledObject</w:t>
+      </w:r>
+      <w:r>
+        <w:t>) Script cho object để làm Pool</w:t>
+      </w:r>
+    </w:p>
+    <w:p>
+      <w:pPr>
+        <w:pStyle w:val="ListParagraph"/>
+        <w:numPr>
+          <w:ilvl w:val="2"/>
+          <w:numId w:val="1"/>
+        </w:numPr>
+      </w:pPr>
+      <w:r>
+        <w:t>Khi đc khởi tạo sẽ tồn tại (rơi tự do, vì có RigidBody2D) trong 2 giây rồi destroy</w:t>
+      </w:r>
+    </w:p>
+    <w:p>
+      <w:pPr>
+        <w:pStyle w:val="ListParagraph"/>
+        <w:numPr>
+          <w:ilvl w:val="2"/>
+          <w:numId w:val="1"/>
+        </w:numPr>
+      </w:pPr>
+      <w:r>
+        <w:t xml:space="preserve">Dùng </w:t>
+      </w:r>
+      <w:r>
+        <w:rPr>
+          <w:i/>
+          <w:iCs/>
+        </w:rPr>
+        <w:t>Timer</w:t>
+      </w:r>
+      <w:r>
+        <w:t xml:space="preserve"> để đếm thời gian</w:t>
+      </w:r>
+    </w:p>
+    <w:p>
+      <w:pPr>
+        <w:pStyle w:val="ListParagraph"/>
+        <w:numPr>
+          <w:ilvl w:val="1"/>
+          <w:numId w:val="1"/>
+        </w:numPr>
+      </w:pPr>
+      <w:r>
+        <w:rPr>
+          <w:color w:val="00B050"/>
+        </w:rPr>
+        <w:t>RainController</w:t>
+      </w:r>
+      <w:r>
+        <w:t>: (Client using Pool) Script để khởi tạo và sử dụng Pool</w:t>
+      </w:r>
+    </w:p>
+    <w:p>
+      <w:pPr>
+        <w:pStyle w:val="ListParagraph"/>
+        <w:numPr>
+          <w:ilvl w:val="2"/>
+          <w:numId w:val="1"/>
+        </w:numPr>
+      </w:pPr>
+      <w:r>
+        <w:t>Sử dụng</w:t>
+      </w:r>
+      <w:r>
+        <w:t xml:space="preserve"> </w:t>
+      </w:r>
+      <w:r>
+        <w:rPr>
+          <w:color w:val="7030A0"/>
+        </w:rPr>
+        <w:t xml:space="preserve">ObjectPool </w:t>
+      </w:r>
+      <w:r>
+        <w:t>của</w:t>
+      </w:r>
+      <w:r>
+        <w:t xml:space="preserve"> </w:t>
+      </w:r>
+      <w:r>
+        <w:rPr>
+          <w:color w:val="943634" w:themeColor="accent2" w:themeShade="BF"/>
+        </w:rPr>
+        <w:t xml:space="preserve">UnityEngine.Pool (Unity 2021) </w:t>
+      </w:r>
+      <w:r>
+        <w:t>để tạo Pool</w:t>
+      </w:r>
+    </w:p>
+    <w:p>
+      <w:pPr>
+        <w:pStyle w:val="ListParagraph"/>
+        <w:numPr>
+          <w:ilvl w:val="2"/>
+          <w:numId w:val="1"/>
+        </w:numPr>
+      </w:pPr>
+      <w:r>
+        <w:t>Mỗi 10 giây sẽ tạo ra 1 cơn mưa =&gt; khởi tạo ra 1 lượng lớn các object RainDrop tại các vị trí ngẫu nhiên trên Map</w:t>
+      </w:r>
+    </w:p>
+    <w:p/>
+    <w:p>
+      <w:pPr>
+        <w:pStyle w:val="Heading1"/>
+      </w:pPr>
+      <w:r>
+        <w:t>Algorithm</w:t>
+      </w:r>
+    </w:p>
+    <w:p>
+      <w:pPr>
+        <w:pStyle w:val="Heading2"/>
+      </w:pPr>
+      <w:r>
+        <w:t xml:space="preserve">{Giang} </w:t>
+      </w:r>
+      <w:r>
+        <w:t xml:space="preserve">Dijkstra </w:t>
+      </w:r>
+      <w:r>
+        <w:t>Shortest Path Algorithm</w:t>
+      </w:r>
+      <w:r>
+        <w:t>:</w:t>
+      </w:r>
+      <w:r>
+        <w:br/>
+      </w:r>
+      <w:r>
+        <w:rPr>
+          <w:i/>
+          <w:iCs/>
+        </w:rPr>
+        <w:t>Main Character Movement – Mouse Click</w:t>
+      </w:r>
+    </w:p>
+    <w:p>
+      <w:pPr>
+        <w:pStyle w:val="ListParagraph"/>
+        <w:numPr>
+          <w:ilvl w:val="0"/>
+          <w:numId w:val="1"/>
+        </w:numPr>
+      </w:pPr>
+      <w:r>
+        <w:t>Sử dụng Shortest Path Algorithm để tìm đường đi ngắn nhất trong 1 Đồ thị với các Đỉnh là các điểm trên Map và các Cạnh là các đường đi trong Map =&gt; Khi người dùng Click chuột vào 1 điểm thì sẽ tìm Đỉnh gần vị trí đó nhất và tìm đường đi ngắn nhất từ vị trí Nhân vật đang đứng đến điểm đó, rồi dần dần di chuyển đến</w:t>
+      </w:r>
+    </w:p>
+    <w:p>
+      <w:pPr>
+        <w:pStyle w:val="ListParagraph"/>
+        <w:numPr>
+          <w:ilvl w:val="0"/>
+          <w:numId w:val="1"/>
+        </w:numPr>
+      </w:pPr>
+      <w:r>
+        <w:rPr>
+          <w:b/>
+          <w:bCs/>
+          <w:color w:val="0070C0"/>
+          <w:u w:val="single"/>
+        </w:rPr>
+        <w:t>Implementation</w:t>
+      </w:r>
+      <w:r>
+        <w:t>:</w:t>
+      </w:r>
+    </w:p>
+    <w:p>
+      <w:pPr>
+        <w:pStyle w:val="ListParagraph"/>
+        <w:numPr>
+          <w:ilvl w:val="1"/>
+          <w:numId w:val="1"/>
+        </w:numPr>
+      </w:pPr>
+      <w:r>
+        <w:rPr>
+          <w:color w:val="00B050"/>
+        </w:rPr>
         <w:t>ShortestPathClient</w:t>
       </w:r>
       <w:r>
@@ -1513,6 +1665,7 @@
         <w:rPr>
           <w:color w:val="00B050"/>
         </w:rPr>
+        <w:lastRenderedPageBreak/>
         <w:t>GraphBuilder</w:t>
       </w:r>
       <w:r>
@@ -1607,7 +1760,6 @@
         <w:pStyle w:val="Heading1"/>
       </w:pPr>
       <w:r>
-        <w:lastRenderedPageBreak/>
         <w:t>Data Structure</w:t>
       </w:r>
     </w:p>
@@ -1845,6 +1997,7 @@
         <w:pStyle w:val="Heading1"/>
       </w:pPr>
       <w:r>
+        <w:lastRenderedPageBreak/>
         <w:t>Others</w:t>
       </w:r>
     </w:p>
@@ -1937,7 +2090,6 @@
         </w:numPr>
       </w:pPr>
       <w:r>
-        <w:lastRenderedPageBreak/>
         <w:t>2. Installing the Tilemap Editor</w:t>
       </w:r>
     </w:p>
@@ -2370,6 +2522,7 @@
         </w:numPr>
       </w:pPr>
       <w:r>
+        <w:lastRenderedPageBreak/>
         <w:t>8. Using Tilemap Collider 2D</w:t>
       </w:r>
     </w:p>
@@ -2476,7 +2629,6 @@
         </w:numPr>
       </w:pPr>
       <w:r>
-        <w:lastRenderedPageBreak/>
         <w:t>Gồm: Đường đi</w:t>
       </w:r>
     </w:p>

</xml_diff>

<commit_message>
[Object Pool Pattern - Rain]: Documentation
</commit_message>
<xml_diff>
--- a/Process.docx
+++ b/Process.docx
@@ -1527,6 +1527,18 @@
         <w:t>Mỗi 10 giây sẽ tạo ra 1 cơn mưa =&gt; khởi tạo ra 1 lượng lớn các object RainDrop tại các vị trí ngẫu nhiên trên Map</w:t>
       </w:r>
     </w:p>
+    <w:p>
+      <w:pPr>
+        <w:pStyle w:val="ListParagraph"/>
+        <w:numPr>
+          <w:ilvl w:val="2"/>
+          <w:numId w:val="1"/>
+        </w:numPr>
+      </w:pPr>
+      <w:r>
+        <w:t>Mỗi khi mưa -&gt; (Sử dụng State Design Pattern) Làm cho tất cả các ô đất được tưới nước</w:t>
+      </w:r>
+    </w:p>
     <w:p/>
     <w:p>
       <w:pPr>
@@ -1626,6 +1638,7 @@
         <w:rPr>
           <w:color w:val="00B050"/>
         </w:rPr>
+        <w:lastRenderedPageBreak/>
         <w:t>Traveler</w:t>
       </w:r>
       <w:r>
@@ -1665,7 +1678,6 @@
         <w:rPr>
           <w:color w:val="00B050"/>
         </w:rPr>
-        <w:lastRenderedPageBreak/>
         <w:t>GraphBuilder</w:t>
       </w:r>
       <w:r>
@@ -1964,6 +1976,7 @@
           <w:i/>
           <w:iCs/>
         </w:rPr>
+        <w:lastRenderedPageBreak/>
         <w:t>Add</w:t>
       </w:r>
       <w:r>
@@ -1997,7 +2010,6 @@
         <w:pStyle w:val="Heading1"/>
       </w:pPr>
       <w:r>
-        <w:lastRenderedPageBreak/>
         <w:t>Others</w:t>
       </w:r>
     </w:p>
@@ -2465,6 +2477,7 @@
         <w:rPr>
           <w:color w:val="7030A0"/>
         </w:rPr>
+        <w:lastRenderedPageBreak/>
         <w:t>Eraser</w:t>
       </w:r>
     </w:p>
@@ -2522,7 +2535,6 @@
         </w:numPr>
       </w:pPr>
       <w:r>
-        <w:lastRenderedPageBreak/>
         <w:t>8. Using Tilemap Collider 2D</w:t>
       </w:r>
     </w:p>

</xml_diff>

<commit_message>
[File I/O]: User Data Definition
</commit_message>
<xml_diff>
--- a/Process.docx
+++ b/Process.docx
@@ -2316,10 +2316,7 @@
         <w:ind w:left="2160"/>
       </w:pPr>
       <w:r>
-        <w:t xml:space="preserve">Hạt giống đc mua sẽ </w:t>
-      </w:r>
-      <w:r>
-        <w:t xml:space="preserve">đc </w:t>
+        <w:t xml:space="preserve">Hạt giống đc mua sẽ đc </w:t>
       </w:r>
       <w:r>
         <w:rPr>
@@ -2673,6 +2670,24 @@
         <w:t>Hiện thông báo nếu ko có hạt giống nào</w:t>
       </w:r>
     </w:p>
+    <w:p/>
+    <w:p>
+      <w:pPr>
+        <w:pStyle w:val="Heading1"/>
+      </w:pPr>
+      <w:r>
+        <w:t>File I/O</w:t>
+      </w:r>
+    </w:p>
+    <w:p>
+      <w:pPr>
+        <w:pStyle w:val="Heading2"/>
+      </w:pPr>
+      <w:r>
+        <w:t>{Giang} Store Data to File:</w:t>
+      </w:r>
+    </w:p>
+    <w:p/>
     <w:p/>
     <w:p>
       <w:pPr>
@@ -3013,6 +3028,7 @@
           <w:iCs/>
           <w:color w:val="7030A0"/>
         </w:rPr>
+        <w:lastRenderedPageBreak/>
         <w:t>Window -&gt; 2D -&gt; Tile Palete</w:t>
       </w:r>
     </w:p>
@@ -3590,6 +3606,7 @@
         <w:pStyle w:val="Heading2"/>
       </w:pPr>
       <w:r>
+        <w:lastRenderedPageBreak/>
         <w:t>{Giang} User Cash Flow:</w:t>
       </w:r>
     </w:p>
@@ -3734,162 +3751,282 @@
         </w:rPr>
       </w:pPr>
       <w:r>
+        <w:t xml:space="preserve">[State Design Pattern - Farm] </w:t>
+      </w:r>
+      <w:r>
+        <w:rPr>
+          <w:i/>
+          <w:iCs/>
+        </w:rPr>
+        <w:t>Thu hoạch</w:t>
+      </w:r>
+      <w:r>
+        <w:rPr>
+          <w:i/>
+          <w:iCs/>
+        </w:rPr>
+        <w:t xml:space="preserve"> (và bán)</w:t>
+      </w:r>
+      <w:r>
+        <w:rPr>
+          <w:i/>
+          <w:iCs/>
+        </w:rPr>
+        <w:t>: Nhận lại 1 lượng tiền:</w:t>
+      </w:r>
+    </w:p>
+    <w:p>
+      <w:pPr>
+        <w:pStyle w:val="ListParagraph"/>
+        <w:numPr>
+          <w:ilvl w:val="2"/>
+          <w:numId w:val="2"/>
+        </w:numPr>
+        <w:rPr>
+          <w:i/>
+          <w:iCs/>
+          <w:color w:val="984806" w:themeColor="accent6" w:themeShade="80"/>
+        </w:rPr>
+      </w:pPr>
+      <w:r>
+        <w:rPr>
+          <w:i/>
+          <w:iCs/>
+          <w:color w:val="984806" w:themeColor="accent6" w:themeShade="80"/>
+        </w:rPr>
+        <w:t xml:space="preserve">Cà rốt: </w:t>
+      </w:r>
+      <w:r>
+        <w:rPr>
+          <w:b/>
+          <w:bCs/>
+          <w:i/>
+          <w:iCs/>
+          <w:color w:val="984806" w:themeColor="accent6" w:themeShade="80"/>
+        </w:rPr>
+        <w:t>50$</w:t>
+      </w:r>
+    </w:p>
+    <w:p>
+      <w:pPr>
+        <w:pStyle w:val="ListParagraph"/>
+        <w:numPr>
+          <w:ilvl w:val="2"/>
+          <w:numId w:val="2"/>
+        </w:numPr>
+        <w:rPr>
+          <w:i/>
+          <w:iCs/>
+          <w:color w:val="984806" w:themeColor="accent6" w:themeShade="80"/>
+        </w:rPr>
+      </w:pPr>
+      <w:r>
+        <w:rPr>
+          <w:i/>
+          <w:iCs/>
+          <w:color w:val="984806" w:themeColor="accent6" w:themeShade="80"/>
+        </w:rPr>
+        <w:t xml:space="preserve">Bí ngô: </w:t>
+      </w:r>
+      <w:r>
+        <w:rPr>
+          <w:b/>
+          <w:bCs/>
+          <w:i/>
+          <w:iCs/>
+          <w:color w:val="984806" w:themeColor="accent6" w:themeShade="80"/>
+        </w:rPr>
+        <w:t>70$</w:t>
+      </w:r>
+    </w:p>
+    <w:p>
+      <w:pPr>
+        <w:pStyle w:val="ListParagraph"/>
+        <w:numPr>
+          <w:ilvl w:val="2"/>
+          <w:numId w:val="2"/>
+        </w:numPr>
+        <w:rPr>
+          <w:i/>
+          <w:iCs/>
+          <w:color w:val="984806" w:themeColor="accent6" w:themeShade="80"/>
+        </w:rPr>
+      </w:pPr>
+      <w:r>
+        <w:rPr>
+          <w:i/>
+          <w:iCs/>
+          <w:color w:val="984806" w:themeColor="accent6" w:themeShade="80"/>
+        </w:rPr>
+        <w:t xml:space="preserve">Gạo: </w:t>
+      </w:r>
+      <w:r>
+        <w:rPr>
+          <w:b/>
+          <w:bCs/>
+          <w:i/>
+          <w:iCs/>
+          <w:color w:val="984806" w:themeColor="accent6" w:themeShade="80"/>
+        </w:rPr>
+        <w:t>90$</w:t>
+      </w:r>
+    </w:p>
+    <w:p>
+      <w:pPr>
+        <w:pStyle w:val="ListParagraph"/>
+        <w:numPr>
+          <w:ilvl w:val="2"/>
+          <w:numId w:val="2"/>
+        </w:numPr>
+        <w:rPr>
+          <w:i/>
+          <w:iCs/>
+          <w:color w:val="984806" w:themeColor="accent6" w:themeShade="80"/>
+        </w:rPr>
+      </w:pPr>
+      <w:r>
+        <w:rPr>
+          <w:i/>
+          <w:iCs/>
+          <w:color w:val="984806" w:themeColor="accent6" w:themeShade="80"/>
+        </w:rPr>
+        <w:t xml:space="preserve">Hoa hướng dương: </w:t>
+      </w:r>
+      <w:r>
+        <w:rPr>
+          <w:b/>
+          <w:bCs/>
+          <w:i/>
+          <w:iCs/>
+          <w:color w:val="984806" w:themeColor="accent6" w:themeShade="80"/>
+        </w:rPr>
+        <w:t>100$</w:t>
+      </w:r>
+    </w:p>
+    <w:p/>
+    <w:p>
+      <w:pPr>
+        <w:pStyle w:val="Heading2"/>
+      </w:pPr>
+      <w:r>
+        <w:t>{Huyền} Other Scenes:</w:t>
+      </w:r>
+    </w:p>
+    <w:p>
+      <w:pPr>
+        <w:pStyle w:val="ListParagraph"/>
+        <w:numPr>
+          <w:ilvl w:val="0"/>
+          <w:numId w:val="2"/>
+        </w:numPr>
+      </w:pPr>
+      <w:r>
         <w:t>[</w:t>
       </w:r>
       <w:r>
-        <w:t>State Design Pattern - Farm</w:t>
-      </w:r>
-      <w:r>
-        <w:t xml:space="preserve">] </w:t>
-      </w:r>
-      <w:r>
-        <w:rPr>
-          <w:i/>
-          <w:iCs/>
-        </w:rPr>
-        <w:t>Thu hoạch</w:t>
-      </w:r>
-      <w:r>
-        <w:rPr>
-          <w:i/>
-          <w:iCs/>
-        </w:rPr>
-        <w:t xml:space="preserve"> (và bán)</w:t>
-      </w:r>
-      <w:r>
-        <w:rPr>
-          <w:i/>
-          <w:iCs/>
-        </w:rPr>
-        <w:t>: Nhận lại 1 lượng tiền:</w:t>
-      </w:r>
-    </w:p>
-    <w:p>
-      <w:pPr>
-        <w:pStyle w:val="ListParagraph"/>
-        <w:numPr>
-          <w:ilvl w:val="2"/>
-          <w:numId w:val="2"/>
-        </w:numPr>
-        <w:rPr>
-          <w:i/>
-          <w:iCs/>
-          <w:color w:val="984806" w:themeColor="accent6" w:themeShade="80"/>
-        </w:rPr>
-      </w:pPr>
-      <w:r>
-        <w:rPr>
-          <w:i/>
-          <w:iCs/>
-          <w:color w:val="984806" w:themeColor="accent6" w:themeShade="80"/>
-        </w:rPr>
-        <w:t xml:space="preserve">Cà rốt: </w:t>
-      </w:r>
-      <w:r>
-        <w:rPr>
-          <w:b/>
-          <w:bCs/>
-          <w:i/>
-          <w:iCs/>
-          <w:color w:val="984806" w:themeColor="accent6" w:themeShade="80"/>
-        </w:rPr>
-        <w:t>50$</w:t>
-      </w:r>
-    </w:p>
-    <w:p>
-      <w:pPr>
-        <w:pStyle w:val="ListParagraph"/>
-        <w:numPr>
-          <w:ilvl w:val="2"/>
-          <w:numId w:val="2"/>
-        </w:numPr>
-        <w:rPr>
-          <w:i/>
-          <w:iCs/>
-          <w:color w:val="984806" w:themeColor="accent6" w:themeShade="80"/>
-        </w:rPr>
-      </w:pPr>
-      <w:r>
-        <w:rPr>
-          <w:i/>
-          <w:iCs/>
-          <w:color w:val="984806" w:themeColor="accent6" w:themeShade="80"/>
-        </w:rPr>
-        <w:t xml:space="preserve">Bí ngô: </w:t>
-      </w:r>
-      <w:r>
-        <w:rPr>
-          <w:b/>
-          <w:bCs/>
-          <w:i/>
-          <w:iCs/>
-          <w:color w:val="984806" w:themeColor="accent6" w:themeShade="80"/>
-        </w:rPr>
-        <w:t>70$</w:t>
-      </w:r>
-    </w:p>
-    <w:p>
-      <w:pPr>
-        <w:pStyle w:val="ListParagraph"/>
-        <w:numPr>
-          <w:ilvl w:val="2"/>
-          <w:numId w:val="2"/>
-        </w:numPr>
-        <w:rPr>
-          <w:i/>
-          <w:iCs/>
-          <w:color w:val="984806" w:themeColor="accent6" w:themeShade="80"/>
-        </w:rPr>
-      </w:pPr>
-      <w:r>
-        <w:rPr>
-          <w:i/>
-          <w:iCs/>
-          <w:color w:val="984806" w:themeColor="accent6" w:themeShade="80"/>
-        </w:rPr>
-        <w:t xml:space="preserve">Gạo: </w:t>
-      </w:r>
-      <w:r>
-        <w:rPr>
-          <w:b/>
-          <w:bCs/>
-          <w:i/>
-          <w:iCs/>
-          <w:color w:val="984806" w:themeColor="accent6" w:themeShade="80"/>
-        </w:rPr>
-        <w:t>90$</w:t>
-      </w:r>
-    </w:p>
-    <w:p>
-      <w:pPr>
-        <w:pStyle w:val="ListParagraph"/>
-        <w:numPr>
-          <w:ilvl w:val="2"/>
-          <w:numId w:val="2"/>
-        </w:numPr>
-        <w:rPr>
-          <w:i/>
-          <w:iCs/>
-          <w:color w:val="984806" w:themeColor="accent6" w:themeShade="80"/>
-        </w:rPr>
-      </w:pPr>
-      <w:r>
-        <w:rPr>
-          <w:i/>
-          <w:iCs/>
-          <w:color w:val="984806" w:themeColor="accent6" w:themeShade="80"/>
-        </w:rPr>
-        <w:t xml:space="preserve">Hoa hướng dương: </w:t>
-      </w:r>
-      <w:r>
-        <w:rPr>
-          <w:b/>
-          <w:bCs/>
-          <w:i/>
-          <w:iCs/>
-          <w:color w:val="984806" w:themeColor="accent6" w:themeShade="80"/>
-        </w:rPr>
-        <w:t>100$</w:t>
+        <w:rPr>
+          <w:color w:val="943634" w:themeColor="accent2" w:themeShade="BF"/>
+        </w:rPr>
+        <w:t>StartMenu</w:t>
+      </w:r>
+      <w:r>
+        <w:t>]</w:t>
+      </w:r>
+      <w:r>
+        <w:t>:</w:t>
+      </w:r>
+    </w:p>
+    <w:p>
+      <w:pPr>
+        <w:pStyle w:val="ListParagraph"/>
+        <w:numPr>
+          <w:ilvl w:val="1"/>
+          <w:numId w:val="2"/>
+        </w:numPr>
+      </w:pPr>
+      <w:r>
+        <w:rPr>
+          <w:color w:val="31849B" w:themeColor="accent5" w:themeShade="BF"/>
+        </w:rPr>
+        <w:t>Guide</w:t>
+      </w:r>
+      <w:r>
+        <w:t>: to Scene [Guide]</w:t>
+      </w:r>
+    </w:p>
+    <w:p>
+      <w:pPr>
+        <w:pStyle w:val="ListParagraph"/>
+        <w:numPr>
+          <w:ilvl w:val="1"/>
+          <w:numId w:val="2"/>
+        </w:numPr>
+      </w:pPr>
+      <w:r>
+        <w:rPr>
+          <w:color w:val="31849B" w:themeColor="accent5" w:themeShade="BF"/>
+        </w:rPr>
+        <w:t>Start</w:t>
+      </w:r>
+      <w:r>
+        <w:t>: to Scene [GamePlay]</w:t>
+      </w:r>
+    </w:p>
+    <w:p>
+      <w:pPr>
+        <w:pStyle w:val="ListParagraph"/>
+        <w:numPr>
+          <w:ilvl w:val="1"/>
+          <w:numId w:val="2"/>
+        </w:numPr>
+      </w:pPr>
+      <w:r>
+        <w:rPr>
+          <w:color w:val="31849B" w:themeColor="accent5" w:themeShade="BF"/>
+        </w:rPr>
+        <w:t>Quit</w:t>
+      </w:r>
+      <w:r>
+        <w:t>: quit game (with Application.Quit())</w:t>
+      </w:r>
+    </w:p>
+    <w:p>
+      <w:pPr>
+        <w:pStyle w:val="ListParagraph"/>
+        <w:numPr>
+          <w:ilvl w:val="0"/>
+          <w:numId w:val="2"/>
+        </w:numPr>
+      </w:pPr>
+      <w:r>
+        <w:t>[</w:t>
+      </w:r>
+      <w:r>
+        <w:rPr>
+          <w:color w:val="943634" w:themeColor="accent2" w:themeShade="BF"/>
+        </w:rPr>
+        <w:t>Guide</w:t>
+      </w:r>
+      <w:r>
+        <w:t>]:</w:t>
+      </w:r>
+    </w:p>
+    <w:p>
+      <w:pPr>
+        <w:pStyle w:val="ListParagraph"/>
+        <w:numPr>
+          <w:ilvl w:val="1"/>
+          <w:numId w:val="2"/>
+        </w:numPr>
+      </w:pPr>
+      <w:r>
+        <w:rPr>
+          <w:color w:val="31849B" w:themeColor="accent5" w:themeShade="BF"/>
+        </w:rPr>
+        <w:t>Back</w:t>
+      </w:r>
+      <w:r>
+        <w:t>: to Scene [StartMenu]</w:t>
       </w:r>
     </w:p>
     <w:p/>
@@ -3898,24 +4035,13 @@
         <w:pStyle w:val="Heading2"/>
       </w:pPr>
       <w:r>
-        <w:t>{Huyền} Other Scenes:</w:t>
-      </w:r>
-    </w:p>
-    <w:p/>
-    <w:p/>
-    <w:p>
-      <w:pPr>
-        <w:pStyle w:val="Heading2"/>
-      </w:pPr>
-      <w:r>
-        <w:lastRenderedPageBreak/>
         <w:t>{Huyền} Slide</w:t>
       </w:r>
       <w:r>
         <w:t>s</w:t>
       </w:r>
       <w:r>
-        <w:t xml:space="preserve"> – Presentation:</w:t>
+        <w:t xml:space="preserve"> – Presentation</w:t>
       </w:r>
     </w:p>
     <w:p/>

</xml_diff>